<commit_message>
edit traceability, record, ans executive summary
</commit_message>
<xml_diff>
--- a/Traceability-0.2.docx
+++ b/Traceability-0.2.docx
@@ -1701,18 +1701,7 @@
                 <w:szCs w:val="20"/>
                 <w:lang w:eastAsia="zh-CN"/>
               </w:rPr>
-              <w:t>05</w:t>
-            </w:r>
-            <w:bookmarkStart w:id="0" w:name="_GoBack"/>
-            <w:bookmarkEnd w:id="0"/>
-            <w:r>
-              <w:rPr>
-                <w:rFonts w:ascii="Times New Roman" w:hAnsi="Times New Roman" w:cs="Times New Roman"/>
-                <w:sz w:val="20"/>
-                <w:szCs w:val="20"/>
-                <w:lang w:eastAsia="zh-CN"/>
-              </w:rPr>
-              <w:t>-05-2017</w:t>
+              <w:t>05-05-2017</w:t>
             </w:r>
           </w:p>
         </w:tc>
@@ -1973,6 +1962,7 @@
           <w:docPartUnique/>
         </w:docPartObj>
       </w:sdtPr>
+      <w:sdtEndPr/>
       <w:sdtContent>
         <w:p>
           <w:pPr>
@@ -3202,7 +3192,7 @@
           <w:szCs w:val="36"/>
         </w:rPr>
       </w:pPr>
-      <w:bookmarkStart w:id="1" w:name="_Toc481760166"/>
+      <w:bookmarkStart w:id="0" w:name="_Toc481760166"/>
       <w:r>
         <w:rPr>
           <w:rFonts w:ascii="Times New Roman" w:hAnsi="Times New Roman" w:cs="Times New Roman"/>
@@ -3214,7 +3204,7 @@
         <w:lastRenderedPageBreak/>
         <w:t>Chapter I | Introduction</w:t>
       </w:r>
-      <w:bookmarkEnd w:id="1"/>
+      <w:bookmarkEnd w:id="0"/>
     </w:p>
     <w:p>
       <w:pPr>
@@ -3231,7 +3221,7 @@
           <w:szCs w:val="32"/>
         </w:rPr>
       </w:pPr>
-      <w:bookmarkStart w:id="2" w:name="_Toc481760167"/>
+      <w:bookmarkStart w:id="1" w:name="_Toc481760167"/>
       <w:r>
         <w:rPr>
           <w:rFonts w:ascii="Times New Roman" w:hAnsi="Times New Roman" w:cs="Times New Roman"/>
@@ -3242,7 +3232,7 @@
         </w:rPr>
         <w:t>Purpose</w:t>
       </w:r>
-      <w:bookmarkEnd w:id="2"/>
+      <w:bookmarkEnd w:id="1"/>
     </w:p>
     <w:p>
       <w:pPr>
@@ -3318,7 +3308,7 @@
           <w:szCs w:val="32"/>
         </w:rPr>
       </w:pPr>
-      <w:bookmarkStart w:id="3" w:name="_Toc481760168"/>
+      <w:bookmarkStart w:id="2" w:name="_Toc481760168"/>
       <w:r>
         <w:rPr>
           <w:rFonts w:ascii="Times New Roman" w:hAnsi="Times New Roman" w:cs="Times New Roman"/>
@@ -3329,7 +3319,7 @@
         </w:rPr>
         <w:t>Acronyms and Definition</w:t>
       </w:r>
-      <w:bookmarkEnd w:id="3"/>
+      <w:bookmarkEnd w:id="2"/>
     </w:p>
     <w:p>
       <w:pPr>
@@ -3870,7 +3860,7 @@
           <w:szCs w:val="36"/>
         </w:rPr>
       </w:pPr>
-      <w:bookmarkStart w:id="4" w:name="_Toc481760169"/>
+      <w:bookmarkStart w:id="3" w:name="_Toc481760169"/>
       <w:r>
         <w:rPr>
           <w:rFonts w:ascii="Times New Roman" w:hAnsi="Times New Roman" w:cs="Times New Roman"/>
@@ -3882,7 +3872,7 @@
         <w:lastRenderedPageBreak/>
         <w:t>Chapter II | Traceability Record Table</w:t>
       </w:r>
-      <w:bookmarkEnd w:id="4"/>
+      <w:bookmarkEnd w:id="3"/>
     </w:p>
     <w:p>
       <w:pPr>
@@ -3899,7 +3889,7 @@
           <w:szCs w:val="32"/>
         </w:rPr>
       </w:pPr>
-      <w:bookmarkStart w:id="5" w:name="_Toc481760170"/>
+      <w:bookmarkStart w:id="4" w:name="_Toc481760170"/>
       <w:r>
         <w:rPr>
           <w:rFonts w:ascii="Times New Roman" w:hAnsi="Times New Roman" w:cs="Times New Roman"/>
@@ -3910,7 +3900,7 @@
         </w:rPr>
         <w:t>URS-SRS-UC-AD-UI</w:t>
       </w:r>
-      <w:bookmarkEnd w:id="5"/>
+      <w:bookmarkEnd w:id="4"/>
     </w:p>
     <w:p>
       <w:pPr>
@@ -7550,7 +7540,7 @@
           <w:szCs w:val="32"/>
         </w:rPr>
       </w:pPr>
-      <w:bookmarkStart w:id="6" w:name="_Toc481760171"/>
+      <w:bookmarkStart w:id="5" w:name="_Toc481760171"/>
       <w:r>
         <w:rPr>
           <w:rFonts w:ascii="Times New Roman" w:hAnsi="Times New Roman" w:cs="Times New Roman"/>
@@ -7562,7 +7552,7 @@
         <w:lastRenderedPageBreak/>
         <w:t>URS-CD-SD</w:t>
       </w:r>
-      <w:bookmarkEnd w:id="6"/>
+      <w:bookmarkEnd w:id="5"/>
     </w:p>
     <w:p>
       <w:pPr>
@@ -7788,15 +7778,9 @@
             <w:tcW w:w="1985" w:type="dxa"/>
           </w:tcPr>
           <w:p>
-            <w:pPr>
-              <w:rPr>
-                <w:color w:val="FF0000"/>
-              </w:rPr>
-            </w:pPr>
-            <w:r>
-              <w:rPr>
-                <w:rFonts w:ascii="Times New Roman" w:hAnsi="Times New Roman" w:cs="Times New Roman"/>
-                <w:color w:val="FF0000"/>
+            <w:r>
+              <w:rPr>
+                <w:rFonts w:ascii="Times New Roman" w:hAnsi="Times New Roman" w:cs="Times New Roman"/>
                 <w:sz w:val="24"/>
                 <w:szCs w:val="24"/>
               </w:rPr>
@@ -7893,15 +7877,9 @@
             <w:tcW w:w="1985" w:type="dxa"/>
           </w:tcPr>
           <w:p>
-            <w:pPr>
-              <w:rPr>
-                <w:color w:val="FF0000"/>
-              </w:rPr>
-            </w:pPr>
-            <w:r>
-              <w:rPr>
-                <w:rFonts w:ascii="Times New Roman" w:hAnsi="Times New Roman" w:cs="Times New Roman"/>
-                <w:color w:val="FF0000"/>
+            <w:r>
+              <w:rPr>
+                <w:rFonts w:ascii="Times New Roman" w:hAnsi="Times New Roman" w:cs="Times New Roman"/>
                 <w:sz w:val="24"/>
                 <w:szCs w:val="24"/>
               </w:rPr>
@@ -8001,28 +7979,17 @@
             <w:pPr>
               <w:rPr>
                 <w:rFonts w:ascii="Times New Roman" w:hAnsi="Times New Roman" w:cs="Times New Roman"/>
-                <w:color w:val="FF0000"/>
-                <w:sz w:val="24"/>
-                <w:szCs w:val="24"/>
-              </w:rPr>
-            </w:pPr>
-            <w:r>
-              <w:rPr>
-                <w:rFonts w:ascii="Times New Roman" w:hAnsi="Times New Roman" w:cs="Times New Roman"/>
-                <w:color w:val="FF0000"/>
-                <w:sz w:val="24"/>
-                <w:szCs w:val="24"/>
-              </w:rPr>
-              <w:t>CD-01, CD-07, CD-11</w:t>
-            </w:r>
-            <w:r>
-              <w:rPr>
-                <w:rFonts w:ascii="Times New Roman" w:hAnsi="Times New Roman" w:cs="Times New Roman"/>
-                <w:color w:val="FF0000"/>
-                <w:sz w:val="24"/>
-                <w:szCs w:val="24"/>
-              </w:rPr>
-              <w:t>, CD-12</w:t>
+                <w:sz w:val="24"/>
+                <w:szCs w:val="24"/>
+              </w:rPr>
+            </w:pPr>
+            <w:r>
+              <w:rPr>
+                <w:rFonts w:ascii="Times New Roman" w:hAnsi="Times New Roman" w:cs="Times New Roman"/>
+                <w:sz w:val="24"/>
+                <w:szCs w:val="24"/>
+              </w:rPr>
+              <w:t>CD-01, CD-07, CD-11, CD-12</w:t>
             </w:r>
           </w:p>
         </w:tc>
@@ -8123,15 +8090,9 @@
             <w:tcW w:w="1985" w:type="dxa"/>
           </w:tcPr>
           <w:p>
-            <w:pPr>
-              <w:rPr>
-                <w:color w:val="FF0000"/>
-              </w:rPr>
-            </w:pPr>
-            <w:r>
-              <w:rPr>
-                <w:rFonts w:ascii="Times New Roman" w:hAnsi="Times New Roman" w:cs="Times New Roman"/>
-                <w:color w:val="FF0000"/>
+            <w:r>
+              <w:rPr>
+                <w:rFonts w:ascii="Times New Roman" w:hAnsi="Times New Roman" w:cs="Times New Roman"/>
                 <w:sz w:val="24"/>
                 <w:szCs w:val="24"/>
               </w:rPr>
@@ -8228,15 +8189,9 @@
             <w:tcW w:w="1985" w:type="dxa"/>
           </w:tcPr>
           <w:p>
-            <w:pPr>
-              <w:rPr>
-                <w:color w:val="FF0000"/>
-              </w:rPr>
-            </w:pPr>
-            <w:r>
-              <w:rPr>
-                <w:rFonts w:ascii="Times New Roman" w:hAnsi="Times New Roman" w:cs="Times New Roman"/>
-                <w:color w:val="FF0000"/>
+            <w:r>
+              <w:rPr>
+                <w:rFonts w:ascii="Times New Roman" w:hAnsi="Times New Roman" w:cs="Times New Roman"/>
                 <w:sz w:val="24"/>
                 <w:szCs w:val="24"/>
               </w:rPr>
@@ -8336,15 +8291,13 @@
             <w:pPr>
               <w:rPr>
                 <w:rFonts w:ascii="Times New Roman" w:hAnsi="Times New Roman" w:cs="Times New Roman"/>
-                <w:color w:val="FF0000"/>
-                <w:sz w:val="24"/>
-                <w:szCs w:val="24"/>
-              </w:rPr>
-            </w:pPr>
-            <w:r>
-              <w:rPr>
-                <w:rFonts w:ascii="Times New Roman" w:hAnsi="Times New Roman" w:cs="Times New Roman"/>
-                <w:color w:val="FF0000"/>
+                <w:sz w:val="24"/>
+                <w:szCs w:val="24"/>
+              </w:rPr>
+            </w:pPr>
+            <w:r>
+              <w:rPr>
+                <w:rFonts w:ascii="Times New Roman" w:hAnsi="Times New Roman" w:cs="Times New Roman"/>
                 <w:sz w:val="24"/>
                 <w:szCs w:val="24"/>
               </w:rPr>
@@ -8444,15 +8397,13 @@
             <w:pPr>
               <w:rPr>
                 <w:rFonts w:ascii="Times New Roman" w:hAnsi="Times New Roman" w:cs="Times New Roman"/>
-                <w:color w:val="FF0000"/>
-                <w:sz w:val="24"/>
-                <w:szCs w:val="24"/>
-              </w:rPr>
-            </w:pPr>
-            <w:r>
-              <w:rPr>
-                <w:rFonts w:ascii="Times New Roman" w:hAnsi="Times New Roman" w:cs="Times New Roman"/>
-                <w:color w:val="FF0000"/>
+                <w:sz w:val="24"/>
+                <w:szCs w:val="24"/>
+              </w:rPr>
+            </w:pPr>
+            <w:r>
+              <w:rPr>
+                <w:rFonts w:ascii="Times New Roman" w:hAnsi="Times New Roman" w:cs="Times New Roman"/>
                 <w:sz w:val="24"/>
                 <w:szCs w:val="24"/>
               </w:rPr>
@@ -8552,15 +8503,13 @@
             <w:pPr>
               <w:rPr>
                 <w:rFonts w:ascii="Times New Roman" w:hAnsi="Times New Roman" w:cs="Times New Roman"/>
-                <w:color w:val="FF0000"/>
-                <w:sz w:val="24"/>
-                <w:szCs w:val="24"/>
-              </w:rPr>
-            </w:pPr>
-            <w:r>
-              <w:rPr>
-                <w:rFonts w:ascii="Times New Roman" w:hAnsi="Times New Roman" w:cs="Times New Roman"/>
-                <w:color w:val="FF0000"/>
+                <w:sz w:val="24"/>
+                <w:szCs w:val="24"/>
+              </w:rPr>
+            </w:pPr>
+            <w:r>
+              <w:rPr>
+                <w:rFonts w:ascii="Times New Roman" w:hAnsi="Times New Roman" w:cs="Times New Roman"/>
                 <w:sz w:val="24"/>
                 <w:szCs w:val="24"/>
               </w:rPr>
@@ -8657,15 +8606,9 @@
             <w:tcW w:w="1985" w:type="dxa"/>
           </w:tcPr>
           <w:p>
-            <w:pPr>
-              <w:rPr>
-                <w:color w:val="FF0000"/>
-              </w:rPr>
-            </w:pPr>
-            <w:r>
-              <w:rPr>
-                <w:rFonts w:ascii="Times New Roman" w:hAnsi="Times New Roman" w:cs="Times New Roman"/>
-                <w:color w:val="FF0000"/>
+            <w:r>
+              <w:rPr>
+                <w:rFonts w:ascii="Times New Roman" w:hAnsi="Times New Roman" w:cs="Times New Roman"/>
                 <w:sz w:val="24"/>
                 <w:szCs w:val="24"/>
               </w:rPr>
@@ -8762,15 +8705,9 @@
             <w:tcW w:w="1985" w:type="dxa"/>
           </w:tcPr>
           <w:p>
-            <w:pPr>
-              <w:rPr>
-                <w:color w:val="FF0000"/>
-              </w:rPr>
-            </w:pPr>
-            <w:r>
-              <w:rPr>
-                <w:rFonts w:ascii="Times New Roman" w:hAnsi="Times New Roman" w:cs="Times New Roman"/>
-                <w:color w:val="FF0000"/>
+            <w:r>
+              <w:rPr>
+                <w:rFonts w:ascii="Times New Roman" w:hAnsi="Times New Roman" w:cs="Times New Roman"/>
                 <w:sz w:val="24"/>
                 <w:szCs w:val="24"/>
               </w:rPr>
@@ -8870,28 +8807,17 @@
             <w:pPr>
               <w:rPr>
                 <w:rFonts w:ascii="Times New Roman" w:hAnsi="Times New Roman" w:cs="Times New Roman"/>
-                <w:color w:val="FF0000"/>
-                <w:sz w:val="24"/>
-                <w:szCs w:val="24"/>
-              </w:rPr>
-            </w:pPr>
-            <w:r>
-              <w:rPr>
-                <w:rFonts w:ascii="Times New Roman" w:hAnsi="Times New Roman" w:cs="Times New Roman"/>
-                <w:color w:val="FF0000"/>
-                <w:sz w:val="24"/>
-                <w:szCs w:val="24"/>
-              </w:rPr>
-              <w:t>CD-03</w:t>
-            </w:r>
-            <w:r>
-              <w:rPr>
-                <w:rFonts w:ascii="Times New Roman" w:hAnsi="Times New Roman" w:cs="Times New Roman"/>
-                <w:color w:val="FF0000"/>
-                <w:sz w:val="24"/>
-                <w:szCs w:val="24"/>
-              </w:rPr>
-              <w:t>, CD-09</w:t>
+                <w:sz w:val="24"/>
+                <w:szCs w:val="24"/>
+              </w:rPr>
+            </w:pPr>
+            <w:r>
+              <w:rPr>
+                <w:rFonts w:ascii="Times New Roman" w:hAnsi="Times New Roman" w:cs="Times New Roman"/>
+                <w:sz w:val="24"/>
+                <w:szCs w:val="24"/>
+              </w:rPr>
+              <w:t>CD-03, CD-09</w:t>
             </w:r>
           </w:p>
         </w:tc>
@@ -8987,15 +8913,13 @@
             <w:pPr>
               <w:rPr>
                 <w:rFonts w:ascii="Times New Roman" w:hAnsi="Times New Roman" w:cs="Times New Roman"/>
-                <w:color w:val="FF0000"/>
-                <w:sz w:val="24"/>
-                <w:szCs w:val="24"/>
-              </w:rPr>
-            </w:pPr>
-            <w:r>
-              <w:rPr>
-                <w:rFonts w:ascii="Times New Roman" w:hAnsi="Times New Roman" w:cs="Times New Roman"/>
-                <w:color w:val="FF0000"/>
+                <w:sz w:val="24"/>
+                <w:szCs w:val="24"/>
+              </w:rPr>
+            </w:pPr>
+            <w:r>
+              <w:rPr>
+                <w:rFonts w:ascii="Times New Roman" w:hAnsi="Times New Roman" w:cs="Times New Roman"/>
                 <w:sz w:val="24"/>
                 <w:szCs w:val="24"/>
               </w:rPr>
@@ -9095,15 +9019,13 @@
             <w:pPr>
               <w:rPr>
                 <w:rFonts w:ascii="Times New Roman" w:hAnsi="Times New Roman" w:cs="Times New Roman"/>
-                <w:color w:val="FF0000"/>
-                <w:sz w:val="24"/>
-                <w:szCs w:val="24"/>
-              </w:rPr>
-            </w:pPr>
-            <w:r>
-              <w:rPr>
-                <w:rFonts w:ascii="Times New Roman" w:hAnsi="Times New Roman" w:cs="Times New Roman"/>
-                <w:color w:val="FF0000"/>
+                <w:sz w:val="24"/>
+                <w:szCs w:val="24"/>
+              </w:rPr>
+            </w:pPr>
+            <w:r>
+              <w:rPr>
+                <w:rFonts w:ascii="Times New Roman" w:hAnsi="Times New Roman" w:cs="Times New Roman"/>
                 <w:sz w:val="24"/>
                 <w:szCs w:val="24"/>
               </w:rPr>
@@ -9203,28 +9125,17 @@
             <w:pPr>
               <w:rPr>
                 <w:rFonts w:ascii="Times New Roman" w:hAnsi="Times New Roman" w:cs="Times New Roman"/>
-                <w:color w:val="FF0000"/>
-                <w:sz w:val="24"/>
-                <w:szCs w:val="24"/>
-              </w:rPr>
-            </w:pPr>
-            <w:r>
-              <w:rPr>
-                <w:rFonts w:ascii="Times New Roman" w:hAnsi="Times New Roman" w:cs="Times New Roman"/>
-                <w:color w:val="FF0000"/>
-                <w:sz w:val="24"/>
-                <w:szCs w:val="24"/>
-              </w:rPr>
-              <w:t>CD-03</w:t>
-            </w:r>
-            <w:r>
-              <w:rPr>
-                <w:rFonts w:ascii="Times New Roman" w:hAnsi="Times New Roman" w:cs="Times New Roman"/>
-                <w:color w:val="FF0000"/>
-                <w:sz w:val="24"/>
-                <w:szCs w:val="24"/>
-              </w:rPr>
-              <w:t>, CD-09</w:t>
+                <w:sz w:val="24"/>
+                <w:szCs w:val="24"/>
+              </w:rPr>
+            </w:pPr>
+            <w:r>
+              <w:rPr>
+                <w:rFonts w:ascii="Times New Roman" w:hAnsi="Times New Roman" w:cs="Times New Roman"/>
+                <w:sz w:val="24"/>
+                <w:szCs w:val="24"/>
+              </w:rPr>
+              <w:t>CD-03, CD-09</w:t>
             </w:r>
           </w:p>
         </w:tc>
@@ -9320,15 +9231,13 @@
             <w:pPr>
               <w:rPr>
                 <w:rFonts w:ascii="Times New Roman" w:hAnsi="Times New Roman" w:cs="Times New Roman"/>
-                <w:color w:val="FF0000"/>
-                <w:sz w:val="24"/>
-                <w:szCs w:val="24"/>
-              </w:rPr>
-            </w:pPr>
-            <w:r>
-              <w:rPr>
-                <w:rFonts w:ascii="Times New Roman" w:hAnsi="Times New Roman" w:cs="Times New Roman"/>
-                <w:color w:val="FF0000"/>
+                <w:sz w:val="24"/>
+                <w:szCs w:val="24"/>
+              </w:rPr>
+            </w:pPr>
+            <w:r>
+              <w:rPr>
+                <w:rFonts w:ascii="Times New Roman" w:hAnsi="Times New Roman" w:cs="Times New Roman"/>
                 <w:sz w:val="24"/>
                 <w:szCs w:val="24"/>
               </w:rPr>
@@ -9428,15 +9337,13 @@
             <w:pPr>
               <w:rPr>
                 <w:rFonts w:ascii="Times New Roman" w:hAnsi="Times New Roman" w:cs="Times New Roman"/>
-                <w:color w:val="FF0000"/>
-                <w:sz w:val="24"/>
-                <w:szCs w:val="24"/>
-              </w:rPr>
-            </w:pPr>
-            <w:r>
-              <w:rPr>
-                <w:rFonts w:ascii="Times New Roman" w:hAnsi="Times New Roman" w:cs="Times New Roman"/>
-                <w:color w:val="FF0000"/>
+                <w:sz w:val="24"/>
+                <w:szCs w:val="24"/>
+              </w:rPr>
+            </w:pPr>
+            <w:r>
+              <w:rPr>
+                <w:rFonts w:ascii="Times New Roman" w:hAnsi="Times New Roman" w:cs="Times New Roman"/>
                 <w:sz w:val="24"/>
                 <w:szCs w:val="24"/>
               </w:rPr>
@@ -9536,15 +9443,13 @@
             <w:pPr>
               <w:rPr>
                 <w:rFonts w:ascii="Times New Roman" w:hAnsi="Times New Roman" w:cs="Times New Roman"/>
-                <w:color w:val="FF0000"/>
-                <w:sz w:val="24"/>
-                <w:szCs w:val="24"/>
-              </w:rPr>
-            </w:pPr>
-            <w:r>
-              <w:rPr>
-                <w:rFonts w:ascii="Times New Roman" w:hAnsi="Times New Roman" w:cs="Times New Roman"/>
-                <w:color w:val="FF0000"/>
+                <w:sz w:val="24"/>
+                <w:szCs w:val="24"/>
+              </w:rPr>
+            </w:pPr>
+            <w:r>
+              <w:rPr>
+                <w:rFonts w:ascii="Times New Roman" w:hAnsi="Times New Roman" w:cs="Times New Roman"/>
                 <w:sz w:val="24"/>
                 <w:szCs w:val="24"/>
               </w:rPr>
@@ -9644,15 +9549,13 @@
             <w:pPr>
               <w:rPr>
                 <w:rFonts w:ascii="Times New Roman" w:hAnsi="Times New Roman" w:cs="Times New Roman"/>
-                <w:color w:val="FF0000"/>
-                <w:sz w:val="24"/>
-                <w:szCs w:val="24"/>
-              </w:rPr>
-            </w:pPr>
-            <w:r>
-              <w:rPr>
-                <w:rFonts w:ascii="Times New Roman" w:hAnsi="Times New Roman" w:cs="Times New Roman"/>
-                <w:color w:val="FF0000"/>
+                <w:sz w:val="24"/>
+                <w:szCs w:val="24"/>
+              </w:rPr>
+            </w:pPr>
+            <w:r>
+              <w:rPr>
+                <w:rFonts w:ascii="Times New Roman" w:hAnsi="Times New Roman" w:cs="Times New Roman"/>
                 <w:sz w:val="24"/>
                 <w:szCs w:val="24"/>
               </w:rPr>
@@ -9752,15 +9655,13 @@
             <w:pPr>
               <w:rPr>
                 <w:rFonts w:ascii="Times New Roman" w:hAnsi="Times New Roman" w:cs="Times New Roman"/>
-                <w:color w:val="FF0000"/>
-                <w:sz w:val="24"/>
-                <w:szCs w:val="24"/>
-              </w:rPr>
-            </w:pPr>
-            <w:r>
-              <w:rPr>
-                <w:rFonts w:ascii="Times New Roman" w:hAnsi="Times New Roman" w:cs="Times New Roman"/>
-                <w:color w:val="FF0000"/>
+                <w:sz w:val="24"/>
+                <w:szCs w:val="24"/>
+              </w:rPr>
+            </w:pPr>
+            <w:r>
+              <w:rPr>
+                <w:rFonts w:ascii="Times New Roman" w:hAnsi="Times New Roman" w:cs="Times New Roman"/>
                 <w:sz w:val="24"/>
                 <w:szCs w:val="24"/>
               </w:rPr>
@@ -9860,15 +9761,13 @@
             <w:pPr>
               <w:rPr>
                 <w:rFonts w:ascii="Times New Roman" w:hAnsi="Times New Roman" w:cs="Times New Roman"/>
-                <w:color w:val="FF0000"/>
-                <w:sz w:val="24"/>
-                <w:szCs w:val="24"/>
-              </w:rPr>
-            </w:pPr>
-            <w:r>
-              <w:rPr>
-                <w:rFonts w:ascii="Times New Roman" w:hAnsi="Times New Roman" w:cs="Times New Roman"/>
-                <w:color w:val="FF0000"/>
+                <w:sz w:val="24"/>
+                <w:szCs w:val="24"/>
+              </w:rPr>
+            </w:pPr>
+            <w:r>
+              <w:rPr>
+                <w:rFonts w:ascii="Times New Roman" w:hAnsi="Times New Roman" w:cs="Times New Roman"/>
                 <w:sz w:val="24"/>
                 <w:szCs w:val="24"/>
               </w:rPr>
@@ -9968,15 +9867,13 @@
             <w:pPr>
               <w:rPr>
                 <w:rFonts w:ascii="Times New Roman" w:hAnsi="Times New Roman" w:cs="Times New Roman"/>
-                <w:color w:val="FF0000"/>
-                <w:sz w:val="24"/>
-                <w:szCs w:val="24"/>
-              </w:rPr>
-            </w:pPr>
-            <w:r>
-              <w:rPr>
-                <w:rFonts w:ascii="Times New Roman" w:hAnsi="Times New Roman" w:cs="Times New Roman"/>
-                <w:color w:val="FF0000"/>
+                <w:sz w:val="24"/>
+                <w:szCs w:val="24"/>
+              </w:rPr>
+            </w:pPr>
+            <w:r>
+              <w:rPr>
+                <w:rFonts w:ascii="Times New Roman" w:hAnsi="Times New Roman" w:cs="Times New Roman"/>
                 <w:sz w:val="24"/>
                 <w:szCs w:val="24"/>
               </w:rPr>
@@ -10076,15 +9973,13 @@
             <w:pPr>
               <w:rPr>
                 <w:rFonts w:ascii="Times New Roman" w:hAnsi="Times New Roman" w:cs="Times New Roman"/>
-                <w:color w:val="FF0000"/>
-                <w:sz w:val="24"/>
-                <w:szCs w:val="24"/>
-              </w:rPr>
-            </w:pPr>
-            <w:r>
-              <w:rPr>
-                <w:rFonts w:ascii="Times New Roman" w:hAnsi="Times New Roman" w:cs="Times New Roman"/>
-                <w:color w:val="FF0000"/>
+                <w:sz w:val="24"/>
+                <w:szCs w:val="24"/>
+              </w:rPr>
+            </w:pPr>
+            <w:r>
+              <w:rPr>
+                <w:rFonts w:ascii="Times New Roman" w:hAnsi="Times New Roman" w:cs="Times New Roman"/>
                 <w:sz w:val="24"/>
                 <w:szCs w:val="24"/>
               </w:rPr>
@@ -10184,15 +10079,13 @@
             <w:pPr>
               <w:rPr>
                 <w:rFonts w:ascii="Times New Roman" w:hAnsi="Times New Roman" w:cs="Times New Roman"/>
-                <w:color w:val="FF0000"/>
-                <w:sz w:val="24"/>
-                <w:szCs w:val="24"/>
-              </w:rPr>
-            </w:pPr>
-            <w:r>
-              <w:rPr>
-                <w:rFonts w:ascii="Times New Roman" w:hAnsi="Times New Roman" w:cs="Times New Roman"/>
-                <w:color w:val="FF0000"/>
+                <w:sz w:val="24"/>
+                <w:szCs w:val="24"/>
+              </w:rPr>
+            </w:pPr>
+            <w:r>
+              <w:rPr>
+                <w:rFonts w:ascii="Times New Roman" w:hAnsi="Times New Roman" w:cs="Times New Roman"/>
                 <w:sz w:val="24"/>
                 <w:szCs w:val="24"/>
               </w:rPr>
@@ -10230,6 +10123,8 @@
           <w:rFonts w:ascii="Times New Roman" w:hAnsi="Times New Roman" w:cs="Times New Roman"/>
         </w:rPr>
       </w:pPr>
+      <w:bookmarkStart w:id="6" w:name="_GoBack"/>
+      <w:bookmarkEnd w:id="6"/>
     </w:p>
     <w:p>
       <w:pPr>
@@ -20457,6 +20352,7 @@
   <w:style w:type="character" w:default="1" w:styleId="DefaultParagraphFont">
     <w:name w:val="Default Paragraph Font"/>
     <w:uiPriority w:val="1"/>
+    <w:semiHidden/>
     <w:unhideWhenUsed/>
   </w:style>
   <w:style w:type="table" w:default="1" w:styleId="TableNormal">
@@ -20877,7 +20773,7 @@
 </file>
 
 <file path=customXml/itemProps1.xml><?xml version="1.0" encoding="utf-8"?>
-<ds:datastoreItem xmlns:ds="http://schemas.openxmlformats.org/officeDocument/2006/customXml" ds:itemID="{EFF3C665-70C8-4F24-A44A-F91071A45D07}">
+<ds:datastoreItem xmlns:ds="http://schemas.openxmlformats.org/officeDocument/2006/customXml" ds:itemID="{BB6E783C-8772-4D8B-ACD1-B5C6CFFF2B40}">
   <ds:schemaRefs>
     <ds:schemaRef ds:uri="http://schemas.openxmlformats.org/officeDocument/2006/bibliography"/>
   </ds:schemaRefs>

</xml_diff>